<commit_message>
cambios pasados pt1+req. pt2
</commit_message>
<xml_diff>
--- a/Requisitos Agar.io.docx
+++ b/Requisitos Agar.io.docx
@@ -7,11 +7,36 @@
         <w:sdtPr>
           <w:id w:val="-412010033"/>
           <w14:checkbox>
+            <w14:checked w14:val="1"/>
+            <w14:checkedState w14:val="2612" w14:font="MS Gothic"/>
+            <w14:uncheckedState w14:val="2610" w14:font="MS Gothic"/>
+          </w14:checkbox>
+        </w:sdtPr>
+        <w:sdtEndPr/>
+        <w:sdtContent>
+          <w:r>
+            <w:rPr>
+              <w:rFonts w:ascii="MS Gothic" w:eastAsia="MS Gothic" w:hAnsi="MS Gothic" w:hint="eastAsia"/>
+            </w:rPr>
+            <w:t>☒</w:t>
+          </w:r>
+        </w:sdtContent>
+      </w:sdt>
+      <w:r>
+        <w:t xml:space="preserve"> Máximo 5 usuarios, mínimo 2. Después de 2 jugadores, máx. 2 min de espera</w:t>
+      </w:r>
+    </w:p>
+    <w:p>
+      <w:sdt>
+        <w:sdtPr>
+          <w:id w:val="-519927932"/>
+          <w14:checkbox>
             <w14:checked w14:val="0"/>
             <w14:checkedState w14:val="2612" w14:font="MS Gothic"/>
             <w14:uncheckedState w14:val="2610" w14:font="MS Gothic"/>
           </w14:checkbox>
         </w:sdtPr>
+        <w:sdtEndPr/>
         <w:sdtContent>
           <w:r>
             <w:rPr>
@@ -22,33 +47,7 @@
         </w:sdtContent>
       </w:sdt>
       <w:r>
-        <w:t xml:space="preserve"> Máximo 5 usuarios, mínimo 2. Después de 2 jugadores, máx. 2 min de espera</w:t>
-      </w:r>
-    </w:p>
-    <w:p>
-      <w:sdt>
-        <w:sdtPr>
-          <w:id w:val="-519927932"/>
-          <w14:checkbox>
-            <w14:checked w14:val="0"/>
-            <w14:checkedState w14:val="2612" w14:font="MS Gothic"/>
-            <w14:uncheckedState w14:val="2610" w14:font="MS Gothic"/>
-          </w14:checkbox>
-        </w:sdtPr>
-        <w:sdtContent>
-          <w:r>
-            <w:rPr>
-              <w:rFonts w:ascii="MS Gothic" w:eastAsia="MS Gothic" w:hAnsi="MS Gothic" w:hint="eastAsia"/>
-            </w:rPr>
-            <w:t>☐</w:t>
-          </w:r>
-        </w:sdtContent>
-      </w:sdt>
-      <w:r>
-        <w:t xml:space="preserve"> </w:t>
-      </w:r>
-      <w:r>
-        <w:t xml:space="preserve">Interfaz gráfica: </w:t>
+        <w:t xml:space="preserve"> Interfaz gráfica: </w:t>
       </w:r>
       <w:r>
         <w:br/>
@@ -60,17 +59,18 @@
         <w:sdtPr>
           <w:id w:val="-1720045749"/>
           <w14:checkbox>
-            <w14:checked w14:val="0"/>
-            <w14:checkedState w14:val="2612" w14:font="MS Gothic"/>
-            <w14:uncheckedState w14:val="2610" w14:font="MS Gothic"/>
-          </w14:checkbox>
-        </w:sdtPr>
-        <w:sdtContent>
-          <w:r>
-            <w:rPr>
-              <w:rFonts w:ascii="MS Gothic" w:eastAsia="MS Gothic" w:hAnsi="MS Gothic" w:hint="eastAsia"/>
-            </w:rPr>
-            <w:t>☐</w:t>
+            <w14:checked w14:val="1"/>
+            <w14:checkedState w14:val="2612" w14:font="MS Gothic"/>
+            <w14:uncheckedState w14:val="2610" w14:font="MS Gothic"/>
+          </w14:checkbox>
+        </w:sdtPr>
+        <w:sdtEndPr/>
+        <w:sdtContent>
+          <w:r>
+            <w:rPr>
+              <w:rFonts w:ascii="MS Gothic" w:eastAsia="MS Gothic" w:hAnsi="MS Gothic" w:hint="eastAsia"/>
+            </w:rPr>
+            <w:t>☒</w:t>
           </w:r>
         </w:sdtContent>
       </w:sdt>
@@ -89,25 +89,23 @@
         <w:sdtPr>
           <w:id w:val="876973698"/>
           <w14:checkbox>
-            <w14:checked w14:val="0"/>
-            <w14:checkedState w14:val="2612" w14:font="MS Gothic"/>
-            <w14:uncheckedState w14:val="2610" w14:font="MS Gothic"/>
-          </w14:checkbox>
-        </w:sdtPr>
-        <w:sdtContent>
-          <w:r>
-            <w:rPr>
-              <w:rFonts w:ascii="MS Gothic" w:eastAsia="MS Gothic" w:hAnsi="MS Gothic" w:hint="eastAsia"/>
-            </w:rPr>
-            <w:t>☐</w:t>
-          </w:r>
-        </w:sdtContent>
-      </w:sdt>
-      <w:r>
-        <w:t xml:space="preserve"> </w:t>
-      </w:r>
-      <w:r>
-        <w:t>Aumenta su tamaño con cada “alimento” y sumar puntos con cada alimento</w:t>
+            <w14:checked w14:val="1"/>
+            <w14:checkedState w14:val="2612" w14:font="MS Gothic"/>
+            <w14:uncheckedState w14:val="2610" w14:font="MS Gothic"/>
+          </w14:checkbox>
+        </w:sdtPr>
+        <w:sdtEndPr/>
+        <w:sdtContent>
+          <w:r>
+            <w:rPr>
+              <w:rFonts w:ascii="MS Gothic" w:eastAsia="MS Gothic" w:hAnsi="MS Gothic" w:hint="eastAsia"/>
+            </w:rPr>
+            <w:t>☒</w:t>
+          </w:r>
+        </w:sdtContent>
+      </w:sdt>
+      <w:r>
+        <w:t xml:space="preserve"> Aumenta su tamaño con cada “alimento” y sumar puntos con cada alimento</w:t>
       </w:r>
     </w:p>
     <w:p>
@@ -121,25 +119,23 @@
         <w:sdtPr>
           <w:id w:val="1871102682"/>
           <w14:checkbox>
-            <w14:checked w14:val="0"/>
-            <w14:checkedState w14:val="2612" w14:font="MS Gothic"/>
-            <w14:uncheckedState w14:val="2610" w14:font="MS Gothic"/>
-          </w14:checkbox>
-        </w:sdtPr>
-        <w:sdtContent>
-          <w:r>
-            <w:rPr>
-              <w:rFonts w:ascii="MS Gothic" w:eastAsia="MS Gothic" w:hAnsi="MS Gothic" w:hint="eastAsia"/>
-            </w:rPr>
-            <w:t>☐</w:t>
-          </w:r>
-        </w:sdtContent>
-      </w:sdt>
-      <w:r>
-        <w:t xml:space="preserve"> </w:t>
-      </w:r>
-      <w:r>
-        <w:t>TCP para transmisión cliente – servidor. Remover los alimentos a todos los jugadores</w:t>
+            <w14:checked w14:val="1"/>
+            <w14:checkedState w14:val="2612" w14:font="MS Gothic"/>
+            <w14:uncheckedState w14:val="2610" w14:font="MS Gothic"/>
+          </w14:checkbox>
+        </w:sdtPr>
+        <w:sdtEndPr/>
+        <w:sdtContent>
+          <w:r>
+            <w:rPr>
+              <w:rFonts w:ascii="MS Gothic" w:eastAsia="MS Gothic" w:hAnsi="MS Gothic" w:hint="eastAsia"/>
+            </w:rPr>
+            <w:t>☒</w:t>
+          </w:r>
+        </w:sdtContent>
+      </w:sdt>
+      <w:r>
+        <w:t xml:space="preserve"> TCP para transmisión cliente – servidor. Remover los alimentos a todos los jugadores</w:t>
       </w:r>
     </w:p>
     <w:p>
@@ -156,6 +152,7 @@
             <w14:uncheckedState w14:val="2610" w14:font="MS Gothic"/>
           </w14:checkbox>
         </w:sdtPr>
+        <w:sdtEndPr/>
         <w:sdtContent>
           <w:r>
             <w:rPr>
@@ -166,10 +163,7 @@
         </w:sdtContent>
       </w:sdt>
       <w:r>
-        <w:t xml:space="preserve"> </w:t>
-      </w:r>
-      <w:r>
-        <w:t>Eliminar oponente</w:t>
+        <w:t xml:space="preserve"> Eliminar oponente</w:t>
       </w:r>
       <w:r>
         <w:t>, sumar puntos si y solo si la dimensión &gt; dimensión rival, y está encima de él durante 2 segundos</w:t>
@@ -189,6 +183,7 @@
             <w14:uncheckedState w14:val="2610" w14:font="MS Gothic"/>
           </w14:checkbox>
         </w:sdtPr>
+        <w:sdtEndPr/>
         <w:sdtContent>
           <w:r>
             <w:rPr>
@@ -225,6 +220,7 @@
             <w14:uncheckedState w14:val="2610" w14:font="MS Gothic"/>
           </w14:checkbox>
         </w:sdtPr>
+        <w:sdtEndPr/>
         <w:sdtContent>
           <w:r>
             <w:rPr>
@@ -252,30 +248,23 @@
         <w:sdtPr>
           <w:id w:val="1444338385"/>
           <w14:checkbox>
-            <w14:checked w14:val="0"/>
-            <w14:checkedState w14:val="2612" w14:font="MS Gothic"/>
-            <w14:uncheckedState w14:val="2610" w14:font="MS Gothic"/>
-          </w14:checkbox>
-        </w:sdtPr>
-        <w:sdtContent>
-          <w:r>
-            <w:rPr>
-              <w:rFonts w:ascii="MS Gothic" w:eastAsia="MS Gothic" w:hAnsi="MS Gothic" w:hint="eastAsia"/>
-            </w:rPr>
-            <w:t>☐</w:t>
-          </w:r>
-        </w:sdtContent>
-      </w:sdt>
-      <w:r>
-        <w:t xml:space="preserve"> </w:t>
-      </w:r>
-      <w:proofErr w:type="spellStart"/>
-      <w:r>
-        <w:t>Login</w:t>
-      </w:r>
-      <w:proofErr w:type="spellEnd"/>
-      <w:r>
-        <w:t xml:space="preserve"> a la plataforma</w:t>
+            <w14:checked w14:val="1"/>
+            <w14:checkedState w14:val="2612" w14:font="MS Gothic"/>
+            <w14:uncheckedState w14:val="2610" w14:font="MS Gothic"/>
+          </w14:checkbox>
+        </w:sdtPr>
+        <w:sdtEndPr/>
+        <w:sdtContent>
+          <w:r>
+            <w:rPr>
+              <w:rFonts w:ascii="MS Gothic" w:eastAsia="MS Gothic" w:hAnsi="MS Gothic" w:hint="eastAsia"/>
+            </w:rPr>
+            <w:t>☒</w:t>
+          </w:r>
+        </w:sdtContent>
+      </w:sdt>
+      <w:r>
+        <w:t xml:space="preserve"> Login a la plataforma</w:t>
       </w:r>
     </w:p>
     <w:p>
@@ -289,36 +278,24 @@
         <w:sdtPr>
           <w:id w:val="1173607573"/>
           <w14:checkbox>
-            <w14:checked w14:val="0"/>
-            <w14:checkedState w14:val="2612" w14:font="MS Gothic"/>
-            <w14:uncheckedState w14:val="2610" w14:font="MS Gothic"/>
-          </w14:checkbox>
-        </w:sdtPr>
-        <w:sdtContent>
-          <w:r>
-            <w:rPr>
-              <w:rFonts w:ascii="MS Gothic" w:eastAsia="MS Gothic" w:hAnsi="MS Gothic" w:hint="eastAsia"/>
-            </w:rPr>
-            <w:t>☐</w:t>
-          </w:r>
-        </w:sdtContent>
-      </w:sdt>
-      <w:r>
-        <w:t xml:space="preserve"> Si es un Jugador nuevo, Crear cuenta: correo, </w:t>
-      </w:r>
-      <w:proofErr w:type="spellStart"/>
-      <w:r>
-        <w:t>nickname</w:t>
-      </w:r>
-      <w:proofErr w:type="spellEnd"/>
-      <w:r>
-        <w:t xml:space="preserve"> y </w:t>
-      </w:r>
-      <w:proofErr w:type="spellStart"/>
-      <w:r>
-        <w:t>password</w:t>
-      </w:r>
-      <w:proofErr w:type="spellEnd"/>
+            <w14:checked w14:val="1"/>
+            <w14:checkedState w14:val="2612" w14:font="MS Gothic"/>
+            <w14:uncheckedState w14:val="2610" w14:font="MS Gothic"/>
+          </w14:checkbox>
+        </w:sdtPr>
+        <w:sdtEndPr/>
+        <w:sdtContent>
+          <w:r>
+            <w:rPr>
+              <w:rFonts w:ascii="MS Gothic" w:eastAsia="MS Gothic" w:hAnsi="MS Gothic" w:hint="eastAsia"/>
+            </w:rPr>
+            <w:t>☒</w:t>
+          </w:r>
+        </w:sdtContent>
+      </w:sdt>
+      <w:r>
+        <w:t xml:space="preserve"> Si es un Jugador nuevo, Crear cuenta: correo, nickname y password</w:t>
+      </w:r>
     </w:p>
     <w:p>
       <w:pPr>
@@ -331,28 +308,24 @@
         <w:sdtPr>
           <w:id w:val="-987014983"/>
           <w14:checkbox>
-            <w14:checked w14:val="0"/>
-            <w14:checkedState w14:val="2612" w14:font="MS Gothic"/>
-            <w14:uncheckedState w14:val="2610" w14:font="MS Gothic"/>
-          </w14:checkbox>
-        </w:sdtPr>
-        <w:sdtContent>
-          <w:r>
-            <w:rPr>
-              <w:rFonts w:ascii="MS Gothic" w:eastAsia="MS Gothic" w:hAnsi="MS Gothic" w:hint="eastAsia"/>
-            </w:rPr>
-            <w:t>☐</w:t>
-          </w:r>
-        </w:sdtContent>
-      </w:sdt>
-      <w:r>
-        <w:t xml:space="preserve"> Si ya ha creado una cuenta, el sistema permite ingresar solo su correo y </w:t>
-      </w:r>
-      <w:proofErr w:type="spellStart"/>
-      <w:r>
-        <w:t>password</w:t>
-      </w:r>
-      <w:proofErr w:type="spellEnd"/>
+            <w14:checked w14:val="1"/>
+            <w14:checkedState w14:val="2612" w14:font="MS Gothic"/>
+            <w14:uncheckedState w14:val="2610" w14:font="MS Gothic"/>
+          </w14:checkbox>
+        </w:sdtPr>
+        <w:sdtEndPr/>
+        <w:sdtContent>
+          <w:r>
+            <w:rPr>
+              <w:rFonts w:ascii="MS Gothic" w:eastAsia="MS Gothic" w:hAnsi="MS Gothic" w:hint="eastAsia"/>
+            </w:rPr>
+            <w:t>☒</w:t>
+          </w:r>
+        </w:sdtContent>
+      </w:sdt>
+      <w:r>
+        <w:t xml:space="preserve"> Si ya ha creado una cuenta, el sistema permite ingresar solo su correo y password</w:t>
+      </w:r>
     </w:p>
     <w:p>
       <w:pPr>
@@ -362,17 +335,18 @@
         <w:sdtPr>
           <w:id w:val="-1914779083"/>
           <w14:checkbox>
-            <w14:checked w14:val="0"/>
-            <w14:checkedState w14:val="2612" w14:font="MS Gothic"/>
-            <w14:uncheckedState w14:val="2610" w14:font="MS Gothic"/>
-          </w14:checkbox>
-        </w:sdtPr>
-        <w:sdtContent>
-          <w:r>
-            <w:rPr>
-              <w:rFonts w:ascii="MS Gothic" w:eastAsia="MS Gothic" w:hAnsi="MS Gothic" w:hint="eastAsia"/>
-            </w:rPr>
-            <w:t>☐</w:t>
+            <w14:checked w14:val="1"/>
+            <w14:checkedState w14:val="2612" w14:font="MS Gothic"/>
+            <w14:uncheckedState w14:val="2610" w14:font="MS Gothic"/>
+          </w14:checkbox>
+        </w:sdtPr>
+        <w:sdtEndPr/>
+        <w:sdtContent>
+          <w:r>
+            <w:rPr>
+              <w:rFonts w:ascii="MS Gothic" w:eastAsia="MS Gothic" w:hAnsi="MS Gothic" w:hint="eastAsia"/>
+            </w:rPr>
+            <w:t>☒</w:t>
           </w:r>
         </w:sdtContent>
       </w:sdt>
@@ -388,17 +362,18 @@
         <w:sdtPr>
           <w:id w:val="-890806909"/>
           <w14:checkbox>
-            <w14:checked w14:val="0"/>
-            <w14:checkedState w14:val="2612" w14:font="MS Gothic"/>
-            <w14:uncheckedState w14:val="2610" w14:font="MS Gothic"/>
-          </w14:checkbox>
-        </w:sdtPr>
-        <w:sdtContent>
-          <w:r>
-            <w:rPr>
-              <w:rFonts w:ascii="MS Gothic" w:eastAsia="MS Gothic" w:hAnsi="MS Gothic" w:hint="eastAsia"/>
-            </w:rPr>
-            <w:t>☐</w:t>
+            <w14:checked w14:val="1"/>
+            <w14:checkedState w14:val="2612" w14:font="MS Gothic"/>
+            <w14:uncheckedState w14:val="2610" w14:font="MS Gothic"/>
+          </w14:checkbox>
+        </w:sdtPr>
+        <w:sdtEndPr/>
+        <w:sdtContent>
+          <w:r>
+            <w:rPr>
+              <w:rFonts w:ascii="MS Gothic" w:eastAsia="MS Gothic" w:hAnsi="MS Gothic" w:hint="eastAsia"/>
+            </w:rPr>
+            <w:t>☒</w:t>
           </w:r>
         </w:sdtContent>
       </w:sdt>
@@ -429,6 +404,25 @@
         </w:numPr>
         <w:jc w:val="both"/>
       </w:pPr>
+      <w:sdt>
+        <w:sdtPr>
+          <w:id w:val="-1288349496"/>
+          <w14:checkbox>
+            <w14:checked w14:val="1"/>
+            <w14:checkedState w14:val="2612" w14:font="MS Gothic"/>
+            <w14:uncheckedState w14:val="2610" w14:font="MS Gothic"/>
+          </w14:checkbox>
+        </w:sdtPr>
+        <w:sdtEndPr/>
+        <w:sdtContent>
+          <w:r>
+            <w:rPr>
+              <w:rFonts w:ascii="MS Gothic" w:eastAsia="MS Gothic" w:hAnsi="MS Gothic" w:hint="eastAsia"/>
+            </w:rPr>
+            <w:t>☒</w:t>
+          </w:r>
+        </w:sdtContent>
+      </w:sdt>
       <w:r>
         <w:t>Movimiento del jugador con el mouse</w:t>
       </w:r>
@@ -442,18 +436,274 @@
         </w:numPr>
         <w:jc w:val="both"/>
       </w:pPr>
+      <w:sdt>
+        <w:sdtPr>
+          <w:id w:val="2063440707"/>
+          <w14:checkbox>
+            <w14:checked w14:val="1"/>
+            <w14:checkedState w14:val="2612" w14:font="MS Gothic"/>
+            <w14:uncheckedState w14:val="2610" w14:font="MS Gothic"/>
+          </w14:checkbox>
+        </w:sdtPr>
+        <w:sdtEndPr/>
+        <w:sdtContent>
+          <w:r>
+            <w:rPr>
+              <w:rFonts w:ascii="MS Gothic" w:eastAsia="MS Gothic" w:hAnsi="MS Gothic" w:hint="eastAsia"/>
+            </w:rPr>
+            <w:t>☒</w:t>
+          </w:r>
+        </w:sdtContent>
+      </w:sdt>
       <w:r>
         <w:t>Implementar SSL para el login</w:t>
+      </w:r>
+      <w:r>
+        <w:t xml:space="preserve"> </w:t>
+      </w:r>
+    </w:p>
+    <w:p/>
+    <w:p/>
+    <w:p>
+      <w:pPr>
+        <w:rPr>
+          <w:b/>
+        </w:rPr>
+      </w:pPr>
+      <w:r>
+        <w:rPr>
+          <w:b/>
+        </w:rPr>
+        <w:t>PRÁCTICO 2</w:t>
+      </w:r>
+    </w:p>
+    <w:p>
+      <w:sdt>
+        <w:sdtPr>
+          <w:id w:val="807826365"/>
+          <w14:checkbox>
+            <w14:checked w14:val="0"/>
+            <w14:checkedState w14:val="2612" w14:font="MS Gothic"/>
+            <w14:uncheckedState w14:val="2610" w14:font="MS Gothic"/>
+          </w14:checkbox>
+        </w:sdtPr>
+        <w:sdtEndPr/>
+        <w:sdtContent>
+          <w:r>
+            <w:rPr>
+              <w:rFonts w:ascii="MS Gothic" w:eastAsia="MS Gothic" w:hAnsi="MS Gothic" w:hint="eastAsia"/>
+            </w:rPr>
+            <w:t>☐</w:t>
+          </w:r>
+        </w:sdtContent>
+      </w:sdt>
+      <w:r>
+        <w:t xml:space="preserve"> </w:t>
+      </w:r>
+      <w:r>
+        <w:t>Corregir errores</w:t>
+      </w:r>
+      <w:r>
+        <w:t xml:space="preserve"> pt.1</w:t>
       </w:r>
       <w:bookmarkStart w:id="0" w:name="_GoBack"/>
       <w:bookmarkEnd w:id="0"/>
     </w:p>
-    <w:p/>
-    <w:p/>
-    <w:p/>
-    <w:p/>
-    <w:p/>
-    <w:p/>
+    <w:p>
+      <w:sdt>
+        <w:sdtPr>
+          <w:id w:val="1317533033"/>
+          <w14:checkbox>
+            <w14:checked w14:val="0"/>
+            <w14:checkedState w14:val="2612" w14:font="MS Gothic"/>
+            <w14:uncheckedState w14:val="2610" w14:font="MS Gothic"/>
+          </w14:checkbox>
+        </w:sdtPr>
+        <w:sdtEndPr/>
+        <w:sdtContent>
+          <w:r>
+            <w:rPr>
+              <w:rFonts w:ascii="MS Gothic" w:eastAsia="MS Gothic" w:hAnsi="MS Gothic" w:hint="eastAsia"/>
+            </w:rPr>
+            <w:t>☐</w:t>
+          </w:r>
+        </w:sdtContent>
+      </w:sdt>
+      <w:r>
+        <w:t xml:space="preserve"> Streaming (UDP)</w:t>
+      </w:r>
+    </w:p>
+    <w:p>
+      <w:r>
+        <w:tab/>
+      </w:r>
+      <w:sdt>
+        <w:sdtPr>
+          <w:id w:val="505792619"/>
+          <w14:checkbox>
+            <w14:checked w14:val="0"/>
+            <w14:checkedState w14:val="2612" w14:font="MS Gothic"/>
+            <w14:uncheckedState w14:val="2610" w14:font="MS Gothic"/>
+          </w14:checkbox>
+        </w:sdtPr>
+        <w:sdtEndPr/>
+        <w:sdtContent>
+          <w:r>
+            <w:rPr>
+              <w:rFonts w:ascii="MS Gothic" w:eastAsia="MS Gothic" w:hAnsi="MS Gothic" w:hint="eastAsia"/>
+            </w:rPr>
+            <w:t>☐</w:t>
+          </w:r>
+        </w:sdtContent>
+      </w:sdt>
+      <w:r>
+        <w:t xml:space="preserve"> GUI de streaming, </w:t>
+      </w:r>
+      <w:r>
+        <w:rPr>
+          <w:b/>
+        </w:rPr>
+        <w:t>solo sí</w:t>
+      </w:r>
+      <w:r>
+        <w:t>, fue desp</w:t>
+      </w:r>
+      <w:r>
+        <w:t>ués de empezado o si lo desea.</w:t>
+      </w:r>
+    </w:p>
+    <w:p>
+      <w:r>
+        <w:tab/>
+      </w:r>
+      <w:r>
+        <w:rPr>
+          <w:rFonts w:ascii="MS Gothic" w:eastAsia="MS Gothic" w:hAnsi="MS Gothic"/>
+        </w:rPr>
+        <w:tab/>
+      </w:r>
+      <w:r>
+        <w:t>Esta permite ver todo el plano del juego</w:t>
+      </w:r>
+      <w:r>
+        <w:t xml:space="preserve"> (consultar hilos SYNCRONIZED)</w:t>
+      </w:r>
+    </w:p>
+    <w:p>
+      <w:pPr>
+        <w:rPr>
+          <w:b/>
+        </w:rPr>
+      </w:pPr>
+      <w:r>
+        <w:tab/>
+      </w:r>
+      <w:sdt>
+        <w:sdtPr>
+          <w:id w:val="1988351876"/>
+          <w14:checkbox>
+            <w14:checked w14:val="0"/>
+            <w14:checkedState w14:val="2612" w14:font="MS Gothic"/>
+            <w14:uncheckedState w14:val="2610" w14:font="MS Gothic"/>
+          </w14:checkbox>
+        </w:sdtPr>
+        <w:sdtEndPr/>
+        <w:sdtContent>
+          <w:r>
+            <w:rPr>
+              <w:rFonts w:ascii="MS Gothic" w:eastAsia="MS Gothic" w:hAnsi="MS Gothic" w:hint="eastAsia"/>
+            </w:rPr>
+            <w:t>☐</w:t>
+          </w:r>
+        </w:sdtContent>
+      </w:sdt>
+      <w:r>
+        <w:t xml:space="preserve"> Chat sobre GUI de streaming: comentarios en vivo y en directo, </w:t>
+      </w:r>
+      <w:r>
+        <w:rPr>
+          <w:b/>
+        </w:rPr>
+        <w:t>debe usar TCP</w:t>
+      </w:r>
+    </w:p>
+    <w:p>
+      <w:pPr>
+        <w:rPr>
+          <w:b/>
+        </w:rPr>
+      </w:pPr>
+      <w:sdt>
+        <w:sdtPr>
+          <w:id w:val="1574159273"/>
+          <w14:checkbox>
+            <w14:checked w14:val="0"/>
+            <w14:checkedState w14:val="2612" w14:font="MS Gothic"/>
+            <w14:uncheckedState w14:val="2610" w14:font="MS Gothic"/>
+          </w14:checkbox>
+        </w:sdtPr>
+        <w:sdtEndPr/>
+        <w:sdtContent>
+          <w:r>
+            <w:rPr>
+              <w:rFonts w:ascii="MS Gothic" w:eastAsia="MS Gothic" w:hAnsi="MS Gothic" w:hint="eastAsia"/>
+            </w:rPr>
+            <w:t>☐</w:t>
+          </w:r>
+        </w:sdtContent>
+      </w:sdt>
+      <w:r>
+        <w:t xml:space="preserve"> Canción a los clientes durante el desarrollo de la partida, </w:t>
+      </w:r>
+      <w:r>
+        <w:rPr>
+          <w:b/>
+        </w:rPr>
+        <w:t>debe usar UDP</w:t>
+      </w:r>
+    </w:p>
+    <w:p>
+      <w:sdt>
+        <w:sdtPr>
+          <w:id w:val="113483883"/>
+          <w14:checkbox>
+            <w14:checked w14:val="0"/>
+            <w14:checkedState w14:val="2612" w14:font="MS Gothic"/>
+            <w14:uncheckedState w14:val="2610" w14:font="MS Gothic"/>
+          </w14:checkbox>
+        </w:sdtPr>
+        <w:sdtEndPr/>
+        <w:sdtContent>
+          <w:r>
+            <w:rPr>
+              <w:rFonts w:ascii="MS Gothic" w:eastAsia="MS Gothic" w:hAnsi="MS Gothic" w:hint="eastAsia"/>
+            </w:rPr>
+            <w:t>☐</w:t>
+          </w:r>
+        </w:sdtContent>
+      </w:sdt>
+      <w:r>
+        <w:t xml:space="preserve"> </w:t>
+      </w:r>
+      <w:r>
+        <w:rPr>
+          <w:b/>
+        </w:rPr>
+        <w:t>BONUS:</w:t>
+      </w:r>
+      <w:r>
+        <w:rPr>
+          <w:b/>
+        </w:rPr>
+        <w:t xml:space="preserve"> </w:t>
+      </w:r>
+      <w:r>
+        <w:t>Los espectadores escuchan la misma canción que escuchan los jugadores durante el juego</w:t>
+      </w:r>
+      <w:r>
+        <w:tab/>
+      </w:r>
+    </w:p>
     <w:p/>
     <w:sectPr>
       <w:pgSz w:w="12240" w:h="15840"/>

</xml_diff>